<commit_message>
Document List has been updated
</commit_message>
<xml_diff>
--- a/Tech Meets Magic.docx
+++ b/Tech Meets Magic.docx
@@ -10,6 +10,7 @@
           <w:szCs w:val="24"/>
         </w:rPr>
       </w:pPr>
+      <w:proofErr w:type="spellStart"/>
       <w:r>
         <w:rPr>
           <w:b/>
@@ -18,32 +19,102 @@
           <w:szCs w:val="36"/>
           <w:u w:val="single"/>
         </w:rPr>
-        <w:t>Tech Meets Magic</w:t>
-      </w:r>
-    </w:p>
-    <w:p>
-      <w:pPr>
-        <w:spacing w:after="0"/>
-        <w:rPr>
-          <w:sz w:val="24"/>
-          <w:szCs w:val="24"/>
-        </w:rPr>
-      </w:pPr>
-    </w:p>
-    <w:p>
-      <w:pPr>
-        <w:spacing w:after="0"/>
-        <w:rPr>
-          <w:sz w:val="24"/>
-          <w:szCs w:val="24"/>
-        </w:rPr>
-      </w:pPr>
-      <w:r>
-        <w:rPr>
-          <w:sz w:val="24"/>
-          <w:szCs w:val="24"/>
-        </w:rPr>
-        <w:t xml:space="preserve">OpenWorld Survival mäng, kus algad </w:t>
+        <w:t>Tech</w:t>
+      </w:r>
+      <w:proofErr w:type="spellEnd"/>
+      <w:r>
+        <w:rPr>
+          <w:b/>
+          <w:bCs/>
+          <w:sz w:val="36"/>
+          <w:szCs w:val="36"/>
+          <w:u w:val="single"/>
+        </w:rPr>
+        <w:t xml:space="preserve"> </w:t>
+      </w:r>
+      <w:proofErr w:type="spellStart"/>
+      <w:r>
+        <w:rPr>
+          <w:b/>
+          <w:bCs/>
+          <w:sz w:val="36"/>
+          <w:szCs w:val="36"/>
+          <w:u w:val="single"/>
+        </w:rPr>
+        <w:t>Meets</w:t>
+      </w:r>
+      <w:proofErr w:type="spellEnd"/>
+      <w:r>
+        <w:rPr>
+          <w:b/>
+          <w:bCs/>
+          <w:sz w:val="36"/>
+          <w:szCs w:val="36"/>
+          <w:u w:val="single"/>
+        </w:rPr>
+        <w:t xml:space="preserve"> </w:t>
+      </w:r>
+      <w:proofErr w:type="spellStart"/>
+      <w:r>
+        <w:rPr>
+          <w:b/>
+          <w:bCs/>
+          <w:sz w:val="36"/>
+          <w:szCs w:val="36"/>
+          <w:u w:val="single"/>
+        </w:rPr>
+        <w:t>Magic</w:t>
+      </w:r>
+      <w:proofErr w:type="spellEnd"/>
+    </w:p>
+    <w:p>
+      <w:pPr>
+        <w:spacing w:after="0"/>
+        <w:rPr>
+          <w:sz w:val="24"/>
+          <w:szCs w:val="24"/>
+        </w:rPr>
+      </w:pPr>
+    </w:p>
+    <w:p>
+      <w:pPr>
+        <w:spacing w:after="0"/>
+        <w:rPr>
+          <w:sz w:val="24"/>
+          <w:szCs w:val="24"/>
+        </w:rPr>
+      </w:pPr>
+      <w:proofErr w:type="spellStart"/>
+      <w:r>
+        <w:rPr>
+          <w:sz w:val="24"/>
+          <w:szCs w:val="24"/>
+        </w:rPr>
+        <w:t>OpenWorld</w:t>
+      </w:r>
+      <w:proofErr w:type="spellEnd"/>
+      <w:r>
+        <w:rPr>
+          <w:sz w:val="24"/>
+          <w:szCs w:val="24"/>
+        </w:rPr>
+        <w:t xml:space="preserve"> </w:t>
+      </w:r>
+      <w:proofErr w:type="spellStart"/>
+      <w:r>
+        <w:rPr>
+          <w:sz w:val="24"/>
+          <w:szCs w:val="24"/>
+        </w:rPr>
+        <w:t>Survival</w:t>
+      </w:r>
+      <w:proofErr w:type="spellEnd"/>
+      <w:r>
+        <w:rPr>
+          <w:sz w:val="24"/>
+          <w:szCs w:val="24"/>
+        </w:rPr>
+        <w:t xml:space="preserve"> mäng, kus algad </w:t>
       </w:r>
       <w:r>
         <w:rPr>
@@ -57,7 +128,39 @@
           <w:sz w:val="24"/>
           <w:szCs w:val="24"/>
         </w:rPr>
-        <w:t xml:space="preserve"> linnas sinul on maagia ja tööristad et arendada relvi mis töötab maagijaka. </w:t>
+        <w:t xml:space="preserve"> linnas sinul on maagia ja </w:t>
+      </w:r>
+      <w:proofErr w:type="spellStart"/>
+      <w:r>
+        <w:rPr>
+          <w:sz w:val="24"/>
+          <w:szCs w:val="24"/>
+        </w:rPr>
+        <w:t>tööristad</w:t>
+      </w:r>
+      <w:proofErr w:type="spellEnd"/>
+      <w:r>
+        <w:rPr>
+          <w:sz w:val="24"/>
+          <w:szCs w:val="24"/>
+        </w:rPr>
+        <w:t xml:space="preserve"> et arendada relvi mis töötab </w:t>
+      </w:r>
+      <w:proofErr w:type="spellStart"/>
+      <w:r>
+        <w:rPr>
+          <w:sz w:val="24"/>
+          <w:szCs w:val="24"/>
+        </w:rPr>
+        <w:t>maagijaka</w:t>
+      </w:r>
+      <w:proofErr w:type="spellEnd"/>
+      <w:r>
+        <w:rPr>
+          <w:sz w:val="24"/>
+          <w:szCs w:val="24"/>
+        </w:rPr>
+        <w:t xml:space="preserve">. </w:t>
       </w:r>
     </w:p>
     <w:p>
@@ -128,12 +231,37 @@
           <w:szCs w:val="24"/>
         </w:rPr>
       </w:pPr>
-      <w:r>
-        <w:rPr>
-          <w:sz w:val="24"/>
-          <w:szCs w:val="24"/>
-        </w:rPr>
-        <w:t>Inventory / Status.</w:t>
+      <w:proofErr w:type="spellStart"/>
+      <w:r>
+        <w:rPr>
+          <w:sz w:val="24"/>
+          <w:szCs w:val="24"/>
+        </w:rPr>
+        <w:t>Inventory</w:t>
+      </w:r>
+      <w:proofErr w:type="spellEnd"/>
+      <w:r>
+        <w:rPr>
+          <w:sz w:val="24"/>
+          <w:szCs w:val="24"/>
+        </w:rPr>
+        <w:t xml:space="preserve"> / </w:t>
+      </w:r>
+      <w:proofErr w:type="spellStart"/>
+      <w:r>
+        <w:rPr>
+          <w:sz w:val="24"/>
+          <w:szCs w:val="24"/>
+        </w:rPr>
+        <w:t>Status</w:t>
+      </w:r>
+      <w:proofErr w:type="spellEnd"/>
+      <w:r>
+        <w:rPr>
+          <w:sz w:val="24"/>
+          <w:szCs w:val="24"/>
+        </w:rPr>
+        <w:t>.</w:t>
       </w:r>
     </w:p>
     <w:p>
@@ -149,6 +277,7 @@
           <w:szCs w:val="24"/>
         </w:rPr>
       </w:pPr>
+      <w:proofErr w:type="spellStart"/>
       <w:r>
         <w:rPr>
           <w:sz w:val="24"/>
@@ -156,6 +285,7 @@
         </w:rPr>
         <w:t>Avatar</w:t>
       </w:r>
+      <w:proofErr w:type="spellEnd"/>
     </w:p>
     <w:p>
       <w:pPr>
@@ -175,7 +305,23 @@
           <w:sz w:val="24"/>
           <w:szCs w:val="24"/>
         </w:rPr>
-        <w:t>The Open World</w:t>
+        <w:t xml:space="preserve">The </w:t>
+      </w:r>
+      <w:proofErr w:type="spellStart"/>
+      <w:r>
+        <w:rPr>
+          <w:sz w:val="24"/>
+          <w:szCs w:val="24"/>
+        </w:rPr>
+        <w:t>Open</w:t>
+      </w:r>
+      <w:proofErr w:type="spellEnd"/>
+      <w:r>
+        <w:rPr>
+          <w:sz w:val="24"/>
+          <w:szCs w:val="24"/>
+        </w:rPr>
+        <w:t xml:space="preserve"> World</w:t>
       </w:r>
     </w:p>
     <w:p>
@@ -191,13 +337,31 @@
           <w:szCs w:val="24"/>
         </w:rPr>
       </w:pPr>
-      <w:r>
-        <w:rPr>
-          <w:sz w:val="24"/>
-          <w:szCs w:val="24"/>
-        </w:rPr>
-        <w:t>Skill Tree</w:t>
-      </w:r>
+      <w:proofErr w:type="spellStart"/>
+      <w:r>
+        <w:rPr>
+          <w:sz w:val="24"/>
+          <w:szCs w:val="24"/>
+        </w:rPr>
+        <w:t>Skill</w:t>
+      </w:r>
+      <w:proofErr w:type="spellEnd"/>
+      <w:r>
+        <w:rPr>
+          <w:sz w:val="24"/>
+          <w:szCs w:val="24"/>
+        </w:rPr>
+        <w:t xml:space="preserve"> </w:t>
+      </w:r>
+      <w:proofErr w:type="spellStart"/>
+      <w:r>
+        <w:rPr>
+          <w:sz w:val="24"/>
+          <w:szCs w:val="24"/>
+        </w:rPr>
+        <w:t>Tree</w:t>
+      </w:r>
+      <w:proofErr w:type="spellEnd"/>
     </w:p>
     <w:p>
       <w:pPr>
@@ -233,13 +397,47 @@
           <w:szCs w:val="24"/>
         </w:rPr>
       </w:pPr>
-      <w:r>
-        <w:rPr>
-          <w:sz w:val="24"/>
-          <w:szCs w:val="24"/>
-        </w:rPr>
-        <w:t>Magic and health bar</w:t>
-      </w:r>
+      <w:proofErr w:type="spellStart"/>
+      <w:r>
+        <w:rPr>
+          <w:sz w:val="24"/>
+          <w:szCs w:val="24"/>
+        </w:rPr>
+        <w:t>Magic</w:t>
+      </w:r>
+      <w:proofErr w:type="spellEnd"/>
+      <w:r>
+        <w:rPr>
+          <w:sz w:val="24"/>
+          <w:szCs w:val="24"/>
+        </w:rPr>
+        <w:t xml:space="preserve"> and </w:t>
+      </w:r>
+      <w:proofErr w:type="spellStart"/>
+      <w:r>
+        <w:rPr>
+          <w:sz w:val="24"/>
+          <w:szCs w:val="24"/>
+        </w:rPr>
+        <w:t>health</w:t>
+      </w:r>
+      <w:proofErr w:type="spellEnd"/>
+      <w:r>
+        <w:rPr>
+          <w:sz w:val="24"/>
+          <w:szCs w:val="24"/>
+        </w:rPr>
+        <w:t xml:space="preserve"> </w:t>
+      </w:r>
+      <w:proofErr w:type="spellStart"/>
+      <w:r>
+        <w:rPr>
+          <w:sz w:val="24"/>
+          <w:szCs w:val="24"/>
+        </w:rPr>
+        <w:t>bar</w:t>
+      </w:r>
+      <w:proofErr w:type="spellEnd"/>
     </w:p>
     <w:p>
       <w:pPr>
@@ -254,19 +452,75 @@
           <w:szCs w:val="24"/>
         </w:rPr>
       </w:pPr>
-      <w:r>
-        <w:rPr>
-          <w:sz w:val="24"/>
-          <w:szCs w:val="24"/>
-        </w:rPr>
-        <w:t xml:space="preserve">NPC’s </w:t>
-      </w:r>
-      <w:r>
-        <w:rPr>
-          <w:sz w:val="24"/>
-          <w:szCs w:val="24"/>
-        </w:rPr>
-        <w:t>(non player character)</w:t>
+      <w:proofErr w:type="spellStart"/>
+      <w:r>
+        <w:rPr>
+          <w:sz w:val="24"/>
+          <w:szCs w:val="24"/>
+        </w:rPr>
+        <w:t>NPC’s</w:t>
+      </w:r>
+      <w:proofErr w:type="spellEnd"/>
+      <w:r>
+        <w:rPr>
+          <w:sz w:val="24"/>
+          <w:szCs w:val="24"/>
+        </w:rPr>
+        <w:t xml:space="preserve"> (non </w:t>
+      </w:r>
+      <w:proofErr w:type="spellStart"/>
+      <w:r>
+        <w:rPr>
+          <w:sz w:val="24"/>
+          <w:szCs w:val="24"/>
+        </w:rPr>
+        <w:t>player</w:t>
+      </w:r>
+      <w:proofErr w:type="spellEnd"/>
+      <w:r>
+        <w:rPr>
+          <w:sz w:val="24"/>
+          <w:szCs w:val="24"/>
+        </w:rPr>
+        <w:t xml:space="preserve"> </w:t>
+      </w:r>
+      <w:proofErr w:type="spellStart"/>
+      <w:r>
+        <w:rPr>
+          <w:sz w:val="24"/>
+          <w:szCs w:val="24"/>
+        </w:rPr>
+        <w:t>character</w:t>
+      </w:r>
+      <w:proofErr w:type="spellEnd"/>
+      <w:r>
+        <w:rPr>
+          <w:sz w:val="24"/>
+          <w:szCs w:val="24"/>
+        </w:rPr>
+        <w:t>)</w:t>
+      </w:r>
+      <w:r>
+        <w:rPr>
+          <w:sz w:val="24"/>
+          <w:szCs w:val="24"/>
+        </w:rPr>
+        <w:t xml:space="preserve"> </w:t>
+      </w:r>
+      <w:r>
+        <w:rPr>
+          <w:rFonts w:ascii="Segoe UI Emoji" w:hAnsi="Segoe UI Emoji" w:cs="Segoe UI Emoji"/>
+          <w:sz w:val="24"/>
+          <w:szCs w:val="24"/>
+        </w:rPr>
+        <w:t>✅</w:t>
+      </w:r>
+      <w:r>
+        <w:rPr>
+          <w:sz w:val="24"/>
+          <w:szCs w:val="24"/>
+        </w:rPr>
+        <w:t xml:space="preserve"> </w:t>
       </w:r>
     </w:p>
     <w:p>
@@ -316,26 +570,188 @@
           <w:szCs w:val="24"/>
         </w:rPr>
       </w:pPr>
-      <w:r>
-        <w:rPr>
-          <w:sz w:val="24"/>
-          <w:szCs w:val="24"/>
-        </w:rPr>
-        <w:t>Backendid on object, mis hoiab (Kasutajad, Inventory / Status, Avatar, Skill Tree, Blueprints, The Open World</w:t>
-      </w:r>
-      <w:r>
-        <w:rPr>
-          <w:sz w:val="24"/>
-          <w:szCs w:val="24"/>
-        </w:rPr>
-        <w:t xml:space="preserve">, NPC’s </w:t>
-      </w:r>
-      <w:r>
-        <w:rPr>
-          <w:sz w:val="24"/>
-          <w:szCs w:val="24"/>
-        </w:rPr>
-        <w:t>(non player character)</w:t>
+      <w:proofErr w:type="spellStart"/>
+      <w:r>
+        <w:rPr>
+          <w:sz w:val="24"/>
+          <w:szCs w:val="24"/>
+        </w:rPr>
+        <w:t>Backendid</w:t>
+      </w:r>
+      <w:proofErr w:type="spellEnd"/>
+      <w:r>
+        <w:rPr>
+          <w:sz w:val="24"/>
+          <w:szCs w:val="24"/>
+        </w:rPr>
+        <w:t xml:space="preserve"> on </w:t>
+      </w:r>
+      <w:proofErr w:type="spellStart"/>
+      <w:r>
+        <w:rPr>
+          <w:sz w:val="24"/>
+          <w:szCs w:val="24"/>
+        </w:rPr>
+        <w:t>object</w:t>
+      </w:r>
+      <w:proofErr w:type="spellEnd"/>
+      <w:r>
+        <w:rPr>
+          <w:sz w:val="24"/>
+          <w:szCs w:val="24"/>
+        </w:rPr>
+        <w:t xml:space="preserve">, mis hoiab (Kasutajad, </w:t>
+      </w:r>
+      <w:proofErr w:type="spellStart"/>
+      <w:r>
+        <w:rPr>
+          <w:sz w:val="24"/>
+          <w:szCs w:val="24"/>
+        </w:rPr>
+        <w:t>Inventory</w:t>
+      </w:r>
+      <w:proofErr w:type="spellEnd"/>
+      <w:r>
+        <w:rPr>
+          <w:sz w:val="24"/>
+          <w:szCs w:val="24"/>
+        </w:rPr>
+        <w:t xml:space="preserve"> / </w:t>
+      </w:r>
+      <w:proofErr w:type="spellStart"/>
+      <w:r>
+        <w:rPr>
+          <w:sz w:val="24"/>
+          <w:szCs w:val="24"/>
+        </w:rPr>
+        <w:t>Status</w:t>
+      </w:r>
+      <w:proofErr w:type="spellEnd"/>
+      <w:r>
+        <w:rPr>
+          <w:sz w:val="24"/>
+          <w:szCs w:val="24"/>
+        </w:rPr>
+        <w:t xml:space="preserve">, </w:t>
+      </w:r>
+      <w:proofErr w:type="spellStart"/>
+      <w:r>
+        <w:rPr>
+          <w:sz w:val="24"/>
+          <w:szCs w:val="24"/>
+        </w:rPr>
+        <w:t>Avatar</w:t>
+      </w:r>
+      <w:proofErr w:type="spellEnd"/>
+      <w:r>
+        <w:rPr>
+          <w:sz w:val="24"/>
+          <w:szCs w:val="24"/>
+        </w:rPr>
+        <w:t xml:space="preserve">, </w:t>
+      </w:r>
+      <w:proofErr w:type="spellStart"/>
+      <w:r>
+        <w:rPr>
+          <w:sz w:val="24"/>
+          <w:szCs w:val="24"/>
+        </w:rPr>
+        <w:t>Skill</w:t>
+      </w:r>
+      <w:proofErr w:type="spellEnd"/>
+      <w:r>
+        <w:rPr>
+          <w:sz w:val="24"/>
+          <w:szCs w:val="24"/>
+        </w:rPr>
+        <w:t xml:space="preserve"> </w:t>
+      </w:r>
+      <w:proofErr w:type="spellStart"/>
+      <w:r>
+        <w:rPr>
+          <w:sz w:val="24"/>
+          <w:szCs w:val="24"/>
+        </w:rPr>
+        <w:t>Tree</w:t>
+      </w:r>
+      <w:proofErr w:type="spellEnd"/>
+      <w:r>
+        <w:rPr>
+          <w:sz w:val="24"/>
+          <w:szCs w:val="24"/>
+        </w:rPr>
+        <w:t xml:space="preserve">, Blueprints, The </w:t>
+      </w:r>
+      <w:proofErr w:type="spellStart"/>
+      <w:r>
+        <w:rPr>
+          <w:sz w:val="24"/>
+          <w:szCs w:val="24"/>
+        </w:rPr>
+        <w:t>Open</w:t>
+      </w:r>
+      <w:proofErr w:type="spellEnd"/>
+      <w:r>
+        <w:rPr>
+          <w:sz w:val="24"/>
+          <w:szCs w:val="24"/>
+        </w:rPr>
+        <w:t xml:space="preserve"> World</w:t>
+      </w:r>
+      <w:r>
+        <w:rPr>
+          <w:sz w:val="24"/>
+          <w:szCs w:val="24"/>
+        </w:rPr>
+        <w:t xml:space="preserve">, </w:t>
+      </w:r>
+      <w:proofErr w:type="spellStart"/>
+      <w:r>
+        <w:rPr>
+          <w:sz w:val="24"/>
+          <w:szCs w:val="24"/>
+        </w:rPr>
+        <w:t>NPC’s</w:t>
+      </w:r>
+      <w:proofErr w:type="spellEnd"/>
+      <w:r>
+        <w:rPr>
+          <w:sz w:val="24"/>
+          <w:szCs w:val="24"/>
+        </w:rPr>
+        <w:t xml:space="preserve"> (non </w:t>
+      </w:r>
+      <w:proofErr w:type="spellStart"/>
+      <w:r>
+        <w:rPr>
+          <w:sz w:val="24"/>
+          <w:szCs w:val="24"/>
+        </w:rPr>
+        <w:t>player</w:t>
+      </w:r>
+      <w:proofErr w:type="spellEnd"/>
+      <w:r>
+        <w:rPr>
+          <w:sz w:val="24"/>
+          <w:szCs w:val="24"/>
+        </w:rPr>
+        <w:t xml:space="preserve"> </w:t>
+      </w:r>
+      <w:proofErr w:type="spellStart"/>
+      <w:r>
+        <w:rPr>
+          <w:sz w:val="24"/>
+          <w:szCs w:val="24"/>
+        </w:rPr>
+        <w:t>character</w:t>
+      </w:r>
+      <w:proofErr w:type="spellEnd"/>
+      <w:r>
+        <w:rPr>
+          <w:sz w:val="24"/>
+          <w:szCs w:val="24"/>
+        </w:rPr>
+        <w:t>)</w:t>
       </w:r>
       <w:r>
         <w:rPr>
@@ -358,6 +774,7 @@
           <w:szCs w:val="24"/>
         </w:rPr>
       </w:pPr>
+      <w:proofErr w:type="spellStart"/>
       <w:r>
         <w:rPr>
           <w:sz w:val="24"/>
@@ -365,6 +782,7 @@
         </w:rPr>
         <w:t>Avatars</w:t>
       </w:r>
+      <w:proofErr w:type="spellEnd"/>
     </w:p>
     <w:p>
       <w:pPr>
@@ -379,12 +797,68 @@
           <w:szCs w:val="24"/>
         </w:rPr>
       </w:pPr>
-      <w:r>
-        <w:rPr>
-          <w:sz w:val="24"/>
-          <w:szCs w:val="24"/>
-        </w:rPr>
-        <w:t>NPC’s (non player character)</w:t>
+      <w:proofErr w:type="spellStart"/>
+      <w:r>
+        <w:rPr>
+          <w:sz w:val="24"/>
+          <w:szCs w:val="24"/>
+        </w:rPr>
+        <w:t>NPC’s</w:t>
+      </w:r>
+      <w:proofErr w:type="spellEnd"/>
+      <w:r>
+        <w:rPr>
+          <w:sz w:val="24"/>
+          <w:szCs w:val="24"/>
+        </w:rPr>
+        <w:t xml:space="preserve"> (non </w:t>
+      </w:r>
+      <w:proofErr w:type="spellStart"/>
+      <w:r>
+        <w:rPr>
+          <w:sz w:val="24"/>
+          <w:szCs w:val="24"/>
+        </w:rPr>
+        <w:t>player</w:t>
+      </w:r>
+      <w:proofErr w:type="spellEnd"/>
+      <w:r>
+        <w:rPr>
+          <w:sz w:val="24"/>
+          <w:szCs w:val="24"/>
+        </w:rPr>
+        <w:t xml:space="preserve"> </w:t>
+      </w:r>
+      <w:proofErr w:type="spellStart"/>
+      <w:r>
+        <w:rPr>
+          <w:sz w:val="24"/>
+          <w:szCs w:val="24"/>
+        </w:rPr>
+        <w:t>character</w:t>
+      </w:r>
+      <w:proofErr w:type="spellEnd"/>
+      <w:r>
+        <w:rPr>
+          <w:sz w:val="24"/>
+          <w:szCs w:val="24"/>
+        </w:rPr>
+        <w:t>)</w:t>
+      </w:r>
+      <w:r>
+        <w:rPr>
+          <w:sz w:val="24"/>
+          <w:szCs w:val="24"/>
+        </w:rPr>
+        <w:t xml:space="preserve"> </w:t>
+      </w:r>
+      <w:r>
+        <w:rPr>
+          <w:rFonts w:ascii="Segoe UI Emoji" w:hAnsi="Segoe UI Emoji" w:cs="Segoe UI Emoji"/>
+          <w:sz w:val="24"/>
+          <w:szCs w:val="24"/>
+        </w:rPr>
+        <w:t>✅</w:t>
       </w:r>
     </w:p>
     <w:p>
@@ -407,6 +881,21 @@
         </w:rPr>
         <w:t>Piltide andmebaasis hoidmine</w:t>
       </w:r>
+      <w:r>
+        <w:rPr>
+          <w:sz w:val="24"/>
+          <w:szCs w:val="24"/>
+        </w:rPr>
+        <w:t xml:space="preserve"> </w:t>
+      </w:r>
+      <w:r>
+        <w:rPr>
+          <w:rFonts w:ascii="Segoe UI Emoji" w:hAnsi="Segoe UI Emoji" w:cs="Segoe UI Emoji"/>
+          <w:sz w:val="24"/>
+          <w:szCs w:val="24"/>
+        </w:rPr>
+        <w:t>✅</w:t>
+      </w:r>
     </w:p>
     <w:p>
       <w:pPr>
@@ -421,12 +910,21 @@
           <w:szCs w:val="24"/>
         </w:rPr>
       </w:pPr>
-      <w:r>
-        <w:rPr>
-          <w:sz w:val="24"/>
-          <w:szCs w:val="24"/>
-        </w:rPr>
-        <w:t>Kasutajade registreerimine.</w:t>
+      <w:proofErr w:type="spellStart"/>
+      <w:r>
+        <w:rPr>
+          <w:sz w:val="24"/>
+          <w:szCs w:val="24"/>
+        </w:rPr>
+        <w:t>Kasutajade</w:t>
+      </w:r>
+      <w:proofErr w:type="spellEnd"/>
+      <w:r>
+        <w:rPr>
+          <w:sz w:val="24"/>
+          <w:szCs w:val="24"/>
+        </w:rPr>
+        <w:t xml:space="preserve"> registreerimine.</w:t>
       </w:r>
     </w:p>
     <w:p>
@@ -434,7 +932,127 @@
         <w:pStyle w:val="Loendilik"/>
         <w:numPr>
           <w:ilvl w:val="0"/>
-          <w:numId w:val="2"/>
+          <w:numId w:val="3"/>
+        </w:numPr>
+        <w:spacing w:after="0"/>
+        <w:rPr>
+          <w:sz w:val="24"/>
+          <w:szCs w:val="24"/>
+        </w:rPr>
+      </w:pPr>
+      <w:r>
+        <w:rPr>
+          <w:sz w:val="24"/>
+          <w:szCs w:val="24"/>
+        </w:rPr>
+        <w:t>Kasutaja saab registreerida</w:t>
+      </w:r>
+    </w:p>
+    <w:p>
+      <w:pPr>
+        <w:pStyle w:val="Loendilik"/>
+        <w:numPr>
+          <w:ilvl w:val="0"/>
+          <w:numId w:val="3"/>
+        </w:numPr>
+        <w:spacing w:after="0"/>
+        <w:rPr>
+          <w:sz w:val="24"/>
+          <w:szCs w:val="24"/>
+        </w:rPr>
+      </w:pPr>
+      <w:r>
+        <w:rPr>
+          <w:sz w:val="24"/>
+          <w:szCs w:val="24"/>
+        </w:rPr>
+        <w:t>Kasutaja sisestatud emailile tuleb kinnitussõnum</w:t>
+      </w:r>
+    </w:p>
+    <w:p>
+      <w:pPr>
+        <w:pStyle w:val="Loendilik"/>
+        <w:numPr>
+          <w:ilvl w:val="0"/>
+          <w:numId w:val="3"/>
+        </w:numPr>
+        <w:spacing w:after="0"/>
+        <w:rPr>
+          <w:sz w:val="24"/>
+          <w:szCs w:val="24"/>
+        </w:rPr>
+      </w:pPr>
+      <w:r>
+        <w:rPr>
+          <w:sz w:val="24"/>
+          <w:szCs w:val="24"/>
+        </w:rPr>
+        <w:t>Igal kasutajal, on profiili-</w:t>
+      </w:r>
+      <w:proofErr w:type="spellStart"/>
+      <w:r>
+        <w:rPr>
+          <w:sz w:val="24"/>
+          <w:szCs w:val="24"/>
+        </w:rPr>
+        <w:t>item</w:t>
+      </w:r>
+      <w:proofErr w:type="spellEnd"/>
+      <w:r>
+        <w:rPr>
+          <w:sz w:val="24"/>
+          <w:szCs w:val="24"/>
+        </w:rPr>
+        <w:t xml:space="preserve"> </w:t>
+      </w:r>
+      <w:proofErr w:type="spellStart"/>
+      <w:r>
+        <w:rPr>
+          <w:sz w:val="24"/>
+          <w:szCs w:val="24"/>
+        </w:rPr>
+        <w:t>backendis</w:t>
+      </w:r>
+      <w:proofErr w:type="spellEnd"/>
+      <w:r>
+        <w:rPr>
+          <w:sz w:val="24"/>
+          <w:szCs w:val="24"/>
+        </w:rPr>
+        <w:t xml:space="preserve">, kus hoitakse loendit, </w:t>
+      </w:r>
+      <w:proofErr w:type="spellStart"/>
+      <w:r>
+        <w:rPr>
+          <w:sz w:val="24"/>
+          <w:szCs w:val="24"/>
+        </w:rPr>
+        <w:t>Npc</w:t>
+      </w:r>
+      <w:proofErr w:type="spellEnd"/>
+      <w:r>
+        <w:rPr>
+          <w:sz w:val="24"/>
+          <w:szCs w:val="24"/>
+        </w:rPr>
+        <w:t xml:space="preserve"> </w:t>
+      </w:r>
+      <w:proofErr w:type="spellStart"/>
+      <w:r>
+        <w:rPr>
+          <w:sz w:val="24"/>
+          <w:szCs w:val="24"/>
+        </w:rPr>
+        <w:t>Interactionitest</w:t>
+      </w:r>
+      <w:proofErr w:type="spellEnd"/>
+    </w:p>
+    <w:p>
+      <w:pPr>
+        <w:pStyle w:val="Loendilik"/>
+        <w:numPr>
+          <w:ilvl w:val="0"/>
+          <w:numId w:val="4"/>
         </w:numPr>
         <w:spacing w:after="0"/>
         <w:rPr>
@@ -456,6 +1074,119 @@
 <file path=word/numbering.xml><?xml version="1.0" encoding="utf-8"?>
 <w:numbering xmlns:wpc="http://schemas.microsoft.com/office/word/2010/wordprocessingCanvas" xmlns:cx="http://schemas.microsoft.com/office/drawing/2014/chartex" xmlns:cx1="http://schemas.microsoft.com/office/drawing/2015/9/8/chartex" xmlns:cx2="http://schemas.microsoft.com/office/drawing/2015/10/21/chartex" xmlns:cx3="http://schemas.microsoft.com/office/drawing/2016/5/9/chartex" xmlns:cx4="http://schemas.microsoft.com/office/drawing/2016/5/10/chartex" xmlns:cx5="http://schemas.microsoft.com/office/drawing/2016/5/11/chartex" xmlns:cx6="http://schemas.microsoft.com/office/drawing/2016/5/12/chartex" xmlns:cx7="http://schemas.microsoft.com/office/drawing/2016/5/13/chartex" xmlns:cx8="http://schemas.microsoft.com/office/drawing/2016/5/14/chartex" xmlns:mc="http://schemas.openxmlformats.org/markup-compatibility/2006" xmlns:aink="http://schemas.microsoft.com/office/drawing/2016/ink" xmlns:am3d="http://schemas.microsoft.com/office/drawing/2017/model3d" xmlns:o="urn:schemas-microsoft-com:office:office" xmlns:r="http://schemas.openxmlformats.org/officeDocument/2006/relationships" xmlns:m="http://schemas.openxmlformats.org/officeDocument/2006/math" xmlns:v="urn:schemas-microsoft-com:vml" xmlns:wp14="http://schemas.microsoft.com/office/word/2010/wordprocessingDrawing" xmlns:wp="http://schemas.openxmlformats.org/drawingml/2006/wordprocessingDrawing" xmlns:w10="urn:schemas-microsoft-com:office:word" xmlns:w="http://schemas.openxmlformats.org/wordprocessingml/2006/main" xmlns:w14="http://schemas.microsoft.com/office/word/2010/wordml" xmlns:w15="http://schemas.microsoft.com/office/word/2012/wordml" xmlns:w16cex="http://schemas.microsoft.com/office/word/2018/wordml/cex" xmlns:w16cid="http://schemas.microsoft.com/office/word/2016/wordml/cid" xmlns:w16="http://schemas.microsoft.com/office/word/2018/wordml" xmlns:w16sdtdh="http://schemas.microsoft.com/office/word/2020/wordml/sdtdatahash" xmlns:w16se="http://schemas.microsoft.com/office/word/2015/wordml/symex" xmlns:wpg="http://schemas.microsoft.com/office/word/2010/wordprocessingGroup" xmlns:wpi="http://schemas.microsoft.com/office/word/2010/wordprocessingInk" xmlns:wne="http://schemas.microsoft.com/office/word/2006/wordml" xmlns:wps="http://schemas.microsoft.com/office/word/2010/wordprocessingShape" mc:Ignorable="w14 w15 w16se w16cid w16 w16cex w16sdtdh wp14">
   <w:abstractNum w:abstractNumId="0" w15:restartNumberingAfterBreak="0">
+    <w:nsid w:val="2C933F41"/>
+    <w:multiLevelType w:val="hybridMultilevel"/>
+    <w:tmpl w:val="AB0C95D0"/>
+    <w:lvl w:ilvl="0" w:tplc="04250001">
+      <w:start w:val="1"/>
+      <w:numFmt w:val="bullet"/>
+      <w:lvlText w:val=""/>
+      <w:lvlJc w:val="left"/>
+      <w:pPr>
+        <w:ind w:left="720" w:hanging="360"/>
+      </w:pPr>
+      <w:rPr>
+        <w:rFonts w:ascii="Symbol" w:hAnsi="Symbol" w:hint="default"/>
+      </w:rPr>
+    </w:lvl>
+    <w:lvl w:ilvl="1" w:tplc="04250003" w:tentative="1">
+      <w:start w:val="1"/>
+      <w:numFmt w:val="bullet"/>
+      <w:lvlText w:val="o"/>
+      <w:lvlJc w:val="left"/>
+      <w:pPr>
+        <w:ind w:left="1440" w:hanging="360"/>
+      </w:pPr>
+      <w:rPr>
+        <w:rFonts w:ascii="Courier New" w:hAnsi="Courier New" w:cs="Courier New" w:hint="default"/>
+      </w:rPr>
+    </w:lvl>
+    <w:lvl w:ilvl="2" w:tplc="04250005" w:tentative="1">
+      <w:start w:val="1"/>
+      <w:numFmt w:val="bullet"/>
+      <w:lvlText w:val=""/>
+      <w:lvlJc w:val="left"/>
+      <w:pPr>
+        <w:ind w:left="2160" w:hanging="360"/>
+      </w:pPr>
+      <w:rPr>
+        <w:rFonts w:ascii="Wingdings" w:hAnsi="Wingdings" w:hint="default"/>
+      </w:rPr>
+    </w:lvl>
+    <w:lvl w:ilvl="3" w:tplc="04250001" w:tentative="1">
+      <w:start w:val="1"/>
+      <w:numFmt w:val="bullet"/>
+      <w:lvlText w:val=""/>
+      <w:lvlJc w:val="left"/>
+      <w:pPr>
+        <w:ind w:left="2880" w:hanging="360"/>
+      </w:pPr>
+      <w:rPr>
+        <w:rFonts w:ascii="Symbol" w:hAnsi="Symbol" w:hint="default"/>
+      </w:rPr>
+    </w:lvl>
+    <w:lvl w:ilvl="4" w:tplc="04250003" w:tentative="1">
+      <w:start w:val="1"/>
+      <w:numFmt w:val="bullet"/>
+      <w:lvlText w:val="o"/>
+      <w:lvlJc w:val="left"/>
+      <w:pPr>
+        <w:ind w:left="3600" w:hanging="360"/>
+      </w:pPr>
+      <w:rPr>
+        <w:rFonts w:ascii="Courier New" w:hAnsi="Courier New" w:cs="Courier New" w:hint="default"/>
+      </w:rPr>
+    </w:lvl>
+    <w:lvl w:ilvl="5" w:tplc="04250005" w:tentative="1">
+      <w:start w:val="1"/>
+      <w:numFmt w:val="bullet"/>
+      <w:lvlText w:val=""/>
+      <w:lvlJc w:val="left"/>
+      <w:pPr>
+        <w:ind w:left="4320" w:hanging="360"/>
+      </w:pPr>
+      <w:rPr>
+        <w:rFonts w:ascii="Wingdings" w:hAnsi="Wingdings" w:hint="default"/>
+      </w:rPr>
+    </w:lvl>
+    <w:lvl w:ilvl="6" w:tplc="04250001" w:tentative="1">
+      <w:start w:val="1"/>
+      <w:numFmt w:val="bullet"/>
+      <w:lvlText w:val=""/>
+      <w:lvlJc w:val="left"/>
+      <w:pPr>
+        <w:ind w:left="5040" w:hanging="360"/>
+      </w:pPr>
+      <w:rPr>
+        <w:rFonts w:ascii="Symbol" w:hAnsi="Symbol" w:hint="default"/>
+      </w:rPr>
+    </w:lvl>
+    <w:lvl w:ilvl="7" w:tplc="04250003" w:tentative="1">
+      <w:start w:val="1"/>
+      <w:numFmt w:val="bullet"/>
+      <w:lvlText w:val="o"/>
+      <w:lvlJc w:val="left"/>
+      <w:pPr>
+        <w:ind w:left="5760" w:hanging="360"/>
+      </w:pPr>
+      <w:rPr>
+        <w:rFonts w:ascii="Courier New" w:hAnsi="Courier New" w:cs="Courier New" w:hint="default"/>
+      </w:rPr>
+    </w:lvl>
+    <w:lvl w:ilvl="8" w:tplc="04250005" w:tentative="1">
+      <w:start w:val="1"/>
+      <w:numFmt w:val="bullet"/>
+      <w:lvlText w:val=""/>
+      <w:lvlJc w:val="left"/>
+      <w:pPr>
+        <w:ind w:left="6480" w:hanging="360"/>
+      </w:pPr>
+      <w:rPr>
+        <w:rFonts w:ascii="Wingdings" w:hAnsi="Wingdings" w:hint="default"/>
+      </w:rPr>
+    </w:lvl>
+  </w:abstractNum>
+  <w:abstractNum w:abstractNumId="1" w15:restartNumberingAfterBreak="0">
     <w:nsid w:val="39997088"/>
     <w:multiLevelType w:val="hybridMultilevel"/>
     <w:tmpl w:val="9EE64826"/>
@@ -568,7 +1299,7 @@
       </w:rPr>
     </w:lvl>
   </w:abstractNum>
-  <w:abstractNum w:abstractNumId="1" w15:restartNumberingAfterBreak="0">
+  <w:abstractNum w:abstractNumId="2" w15:restartNumberingAfterBreak="0">
     <w:nsid w:val="408D2AA0"/>
     <w:multiLevelType w:val="hybridMultilevel"/>
     <w:tmpl w:val="CBF05898"/>
@@ -681,10 +1412,102 @@
       </w:rPr>
     </w:lvl>
   </w:abstractNum>
+  <w:abstractNum w:abstractNumId="3" w15:restartNumberingAfterBreak="0">
+    <w:nsid w:val="49225307"/>
+    <w:multiLevelType w:val="hybridMultilevel"/>
+    <w:tmpl w:val="E3FCFB5A"/>
+    <w:lvl w:ilvl="0" w:tplc="04250017">
+      <w:start w:val="1"/>
+      <w:numFmt w:val="lowerLetter"/>
+      <w:lvlText w:val="%1)"/>
+      <w:lvlJc w:val="left"/>
+      <w:pPr>
+        <w:ind w:left="1440" w:hanging="360"/>
+      </w:pPr>
+    </w:lvl>
+    <w:lvl w:ilvl="1" w:tplc="04250019" w:tentative="1">
+      <w:start w:val="1"/>
+      <w:numFmt w:val="lowerLetter"/>
+      <w:lvlText w:val="%2."/>
+      <w:lvlJc w:val="left"/>
+      <w:pPr>
+        <w:ind w:left="2160" w:hanging="360"/>
+      </w:pPr>
+    </w:lvl>
+    <w:lvl w:ilvl="2" w:tplc="0425001B" w:tentative="1">
+      <w:start w:val="1"/>
+      <w:numFmt w:val="lowerRoman"/>
+      <w:lvlText w:val="%3."/>
+      <w:lvlJc w:val="right"/>
+      <w:pPr>
+        <w:ind w:left="2880" w:hanging="180"/>
+      </w:pPr>
+    </w:lvl>
+    <w:lvl w:ilvl="3" w:tplc="0425000F" w:tentative="1">
+      <w:start w:val="1"/>
+      <w:numFmt w:val="decimal"/>
+      <w:lvlText w:val="%4."/>
+      <w:lvlJc w:val="left"/>
+      <w:pPr>
+        <w:ind w:left="3600" w:hanging="360"/>
+      </w:pPr>
+    </w:lvl>
+    <w:lvl w:ilvl="4" w:tplc="04250019" w:tentative="1">
+      <w:start w:val="1"/>
+      <w:numFmt w:val="lowerLetter"/>
+      <w:lvlText w:val="%5."/>
+      <w:lvlJc w:val="left"/>
+      <w:pPr>
+        <w:ind w:left="4320" w:hanging="360"/>
+      </w:pPr>
+    </w:lvl>
+    <w:lvl w:ilvl="5" w:tplc="0425001B" w:tentative="1">
+      <w:start w:val="1"/>
+      <w:numFmt w:val="lowerRoman"/>
+      <w:lvlText w:val="%6."/>
+      <w:lvlJc w:val="right"/>
+      <w:pPr>
+        <w:ind w:left="5040" w:hanging="180"/>
+      </w:pPr>
+    </w:lvl>
+    <w:lvl w:ilvl="6" w:tplc="0425000F" w:tentative="1">
+      <w:start w:val="1"/>
+      <w:numFmt w:val="decimal"/>
+      <w:lvlText w:val="%7."/>
+      <w:lvlJc w:val="left"/>
+      <w:pPr>
+        <w:ind w:left="5760" w:hanging="360"/>
+      </w:pPr>
+    </w:lvl>
+    <w:lvl w:ilvl="7" w:tplc="04250019" w:tentative="1">
+      <w:start w:val="1"/>
+      <w:numFmt w:val="lowerLetter"/>
+      <w:lvlText w:val="%8."/>
+      <w:lvlJc w:val="left"/>
+      <w:pPr>
+        <w:ind w:left="6480" w:hanging="360"/>
+      </w:pPr>
+    </w:lvl>
+    <w:lvl w:ilvl="8" w:tplc="0425001B" w:tentative="1">
+      <w:start w:val="1"/>
+      <w:numFmt w:val="lowerRoman"/>
+      <w:lvlText w:val="%9."/>
+      <w:lvlJc w:val="right"/>
+      <w:pPr>
+        <w:ind w:left="7200" w:hanging="180"/>
+      </w:pPr>
+    </w:lvl>
+  </w:abstractNum>
   <w:num w:numId="1">
+    <w:abstractNumId w:val="2"/>
+  </w:num>
+  <w:num w:numId="2">
     <w:abstractNumId w:val="1"/>
   </w:num>
-  <w:num w:numId="2">
+  <w:num w:numId="3">
+    <w:abstractNumId w:val="3"/>
+  </w:num>
+  <w:num w:numId="4">
     <w:abstractNumId w:val="0"/>
   </w:num>
 </w:numbering>

</xml_diff>